<commit_message>
USTC for content pages
</commit_message>
<xml_diff>
--- a/docs/stories/CF03_USTC.docx
+++ b/docs/stories/CF03_USTC.docx
@@ -170,23 +170,13 @@
                 <w:szCs w:val="20"/>
               </w:rPr>
             </w:pPr>
-            <w:proofErr w:type="spellStart"/>
-            <w:r>
-              <w:rPr>
-                <w:rFonts w:ascii="Arial" w:hAnsi="Arial" w:cs="Arial"/>
-                <w:sz w:val="20"/>
-                <w:szCs w:val="20"/>
-              </w:rPr>
-              <w:t>CareerFind</w:t>
-            </w:r>
-            <w:proofErr w:type="spellEnd"/>
-            <w:r>
-              <w:rPr>
-                <w:rFonts w:ascii="Arial" w:hAnsi="Arial" w:cs="Arial"/>
-                <w:sz w:val="20"/>
-                <w:szCs w:val="20"/>
-              </w:rPr>
-              <w:t xml:space="preserve"> 1.0</w:t>
+            <w:r>
+              <w:rPr>
+                <w:rFonts w:ascii="Arial" w:hAnsi="Arial" w:cs="Arial"/>
+                <w:sz w:val="20"/>
+                <w:szCs w:val="20"/>
+              </w:rPr>
+              <w:t>CareerFind 1.0</w:t>
             </w:r>
           </w:p>
         </w:tc>
@@ -235,7 +225,39 @@
                 <w:sz w:val="20"/>
                 <w:szCs w:val="20"/>
               </w:rPr>
-              <w:t>03/27/2020</w:t>
+              <w:t>0</w:t>
+            </w:r>
+            <w:r>
+              <w:rPr>
+                <w:rFonts w:ascii="Arial" w:hAnsi="Arial" w:cs="Arial"/>
+                <w:sz w:val="20"/>
+                <w:szCs w:val="20"/>
+              </w:rPr>
+              <w:t>4</w:t>
+            </w:r>
+            <w:r>
+              <w:rPr>
+                <w:rFonts w:ascii="Arial" w:hAnsi="Arial" w:cs="Arial"/>
+                <w:sz w:val="20"/>
+                <w:szCs w:val="20"/>
+              </w:rPr>
+              <w:t>/</w:t>
+            </w:r>
+            <w:r>
+              <w:rPr>
+                <w:rFonts w:ascii="Arial" w:hAnsi="Arial" w:cs="Arial"/>
+                <w:sz w:val="20"/>
+                <w:szCs w:val="20"/>
+              </w:rPr>
+              <w:t>08</w:t>
+            </w:r>
+            <w:r>
+              <w:rPr>
+                <w:rFonts w:ascii="Arial" w:hAnsi="Arial" w:cs="Arial"/>
+                <w:sz w:val="20"/>
+                <w:szCs w:val="20"/>
+              </w:rPr>
+              <w:t>/2020</w:t>
             </w:r>
           </w:p>
         </w:tc>
@@ -554,25 +576,7 @@
                 <w:sz w:val="20"/>
                 <w:szCs w:val="20"/>
               </w:rPr>
-              <w:t xml:space="preserve">Admin access to </w:t>
-            </w:r>
-            <w:proofErr w:type="spellStart"/>
-            <w:r>
-              <w:rPr>
-                <w:rFonts w:ascii="Arial" w:hAnsi="Arial" w:cs="Arial"/>
-                <w:sz w:val="20"/>
-                <w:szCs w:val="20"/>
-              </w:rPr>
-              <w:t>CareerFind</w:t>
-            </w:r>
-            <w:proofErr w:type="spellEnd"/>
-            <w:r>
-              <w:rPr>
-                <w:rFonts w:ascii="Arial" w:hAnsi="Arial" w:cs="Arial"/>
-                <w:sz w:val="20"/>
-                <w:szCs w:val="20"/>
-              </w:rPr>
-              <w:t xml:space="preserve"> site.</w:t>
+              <w:t>Admin access to CareerFind site.</w:t>
             </w:r>
           </w:p>
         </w:tc>
@@ -741,25 +745,7 @@
                 <w:sz w:val="20"/>
                 <w:szCs w:val="20"/>
               </w:rPr>
-              <w:t xml:space="preserve">Log into </w:t>
-            </w:r>
-            <w:proofErr w:type="spellStart"/>
-            <w:r>
-              <w:rPr>
-                <w:rFonts w:ascii="Arial" w:hAnsi="Arial" w:cs="Arial"/>
-                <w:sz w:val="20"/>
-                <w:szCs w:val="20"/>
-              </w:rPr>
-              <w:t>CareerFind</w:t>
-            </w:r>
-            <w:proofErr w:type="spellEnd"/>
-            <w:r>
-              <w:rPr>
-                <w:rFonts w:ascii="Arial" w:hAnsi="Arial" w:cs="Arial"/>
-                <w:sz w:val="20"/>
-                <w:szCs w:val="20"/>
-              </w:rPr>
-              <w:t xml:space="preserve"> using an admin account.</w:t>
+              <w:t>Log into CareerFind using an admin account.</w:t>
             </w:r>
           </w:p>
         </w:tc>
@@ -781,25 +767,7 @@
                 <w:sz w:val="20"/>
                 <w:szCs w:val="20"/>
               </w:rPr>
-              <w:t xml:space="preserve">Access to </w:t>
-            </w:r>
-            <w:proofErr w:type="spellStart"/>
-            <w:r>
-              <w:rPr>
-                <w:rFonts w:ascii="Arial" w:hAnsi="Arial" w:cs="Arial"/>
-                <w:sz w:val="20"/>
-                <w:szCs w:val="20"/>
-              </w:rPr>
-              <w:t>CareerFind’s</w:t>
-            </w:r>
-            <w:proofErr w:type="spellEnd"/>
-            <w:r>
-              <w:rPr>
-                <w:rFonts w:ascii="Arial" w:hAnsi="Arial" w:cs="Arial"/>
-                <w:sz w:val="20"/>
-                <w:szCs w:val="20"/>
-              </w:rPr>
-              <w:t xml:space="preserve"> ‘Main’ admin page.</w:t>
+              <w:t>Access to CareerFind’s ‘Main’ admin page.</w:t>
             </w:r>
           </w:p>
         </w:tc>
@@ -856,7 +824,23 @@
                 <w:sz w:val="20"/>
                 <w:szCs w:val="20"/>
               </w:rPr>
-              <w:t>Select a career cluster to navigate to its cluster detail page. Add a new career and navigate to its career detail page.</w:t>
+              <w:t xml:space="preserve">Select a career cluster to navigate to its cluster detail page. </w:t>
+            </w:r>
+            <w:r>
+              <w:rPr>
+                <w:rFonts w:ascii="Arial" w:hAnsi="Arial" w:cs="Arial"/>
+                <w:sz w:val="20"/>
+                <w:szCs w:val="20"/>
+              </w:rPr>
+              <w:t xml:space="preserve">Click ‘Edit Careers’. </w:t>
+            </w:r>
+            <w:r>
+              <w:rPr>
+                <w:rFonts w:ascii="Arial" w:hAnsi="Arial" w:cs="Arial"/>
+                <w:sz w:val="20"/>
+                <w:szCs w:val="20"/>
+              </w:rPr>
+              <w:t>Add a new career and navigate to its career detail page.</w:t>
             </w:r>
           </w:p>
         </w:tc>
@@ -878,7 +862,7 @@
                 <w:sz w:val="20"/>
                 <w:szCs w:val="20"/>
               </w:rPr>
-              <w:t>Careers that do not already exist in the system can be associated with a cluster.</w:t>
+              <w:t>The ‘Edit’ modal window to add careers opens.</w:t>
             </w:r>
           </w:p>
         </w:tc>
@@ -935,7 +919,7 @@
                 <w:sz w:val="20"/>
                 <w:szCs w:val="20"/>
               </w:rPr>
-              <w:t>From the career detail page edit the name, salary, and description associated with the career.</w:t>
+              <w:t>Click the plus sign in the upper right corner of the ‘Edit’ window to add a new career. Specify a ‘name’ and ‘salary’ then click the check mark to save changes.</w:t>
             </w:r>
           </w:p>
         </w:tc>
@@ -957,7 +941,7 @@
                 <w:sz w:val="20"/>
                 <w:szCs w:val="20"/>
               </w:rPr>
-              <w:t>You can edit a career’s name, salary, and description from the career detail page.</w:t>
+              <w:t>Careers that do not already exist in the system can be associated with a cluster.</w:t>
             </w:r>
           </w:p>
         </w:tc>
@@ -1014,7 +998,23 @@
                 <w:sz w:val="20"/>
                 <w:szCs w:val="20"/>
               </w:rPr>
-              <w:t>Navigate back to the parent career cluster. Add a new career and from the career detail page attempt to name it the same as the career modified in step 3.</w:t>
+              <w:t xml:space="preserve">The career added in step </w:t>
+            </w:r>
+            <w:r>
+              <w:rPr>
+                <w:rFonts w:ascii="Arial" w:hAnsi="Arial" w:cs="Arial"/>
+                <w:sz w:val="20"/>
+                <w:szCs w:val="20"/>
+              </w:rPr>
+              <w:t>3</w:t>
+            </w:r>
+            <w:r>
+              <w:rPr>
+                <w:rFonts w:ascii="Arial" w:hAnsi="Arial" w:cs="Arial"/>
+                <w:sz w:val="20"/>
+                <w:szCs w:val="20"/>
+              </w:rPr>
+              <w:t xml:space="preserve"> should now appear on the cluster detail page. Click the career to navigate to the career detail page.</w:t>
             </w:r>
           </w:p>
         </w:tc>
@@ -1036,24 +1036,15 @@
                 <w:sz w:val="20"/>
                 <w:szCs w:val="20"/>
               </w:rPr>
-              <w:t>An error message should display preventing the career from being added/ renamed.</w:t>
-            </w:r>
-            <w:r>
-              <w:rPr>
-                <w:rFonts w:ascii="Arial" w:hAnsi="Arial" w:cs="Arial"/>
-                <w:sz w:val="20"/>
-                <w:szCs w:val="20"/>
-              </w:rPr>
-              <w:br/>
-            </w:r>
-            <w:r>
-              <w:rPr>
-                <w:rFonts w:ascii="Arial" w:hAnsi="Arial" w:cs="Arial"/>
-                <w:sz w:val="20"/>
-                <w:szCs w:val="20"/>
-              </w:rPr>
-              <w:br/>
-              <w:t>(Might be helpful for the message to display the cluster the existing instance is associated with… the only way to do that with the existing model would be to search the careers[] of all clusters.)</w:t>
+              <w:t>Career’s that have been added to the system are displayed as links on the appropriate cluster detail page. Clicking a career links to its career detail page.</w:t>
+            </w:r>
+            <w:r>
+              <w:rPr>
+                <w:rFonts w:ascii="Arial" w:hAnsi="Arial" w:cs="Arial"/>
+                <w:sz w:val="20"/>
+                <w:szCs w:val="20"/>
+              </w:rPr>
+              <w:t>.</w:t>
             </w:r>
           </w:p>
         </w:tc>
@@ -1069,8 +1060,359 @@
                 <w:szCs w:val="20"/>
               </w:rPr>
             </w:pPr>
+          </w:p>
+        </w:tc>
+      </w:tr>
+      <w:tr>
+        <w:tc>
+          <w:tcPr>
+            <w:tcW w:w="540" w:type="dxa"/>
+          </w:tcPr>
+          <w:p>
+            <w:pPr>
+              <w:pStyle w:val="ListParagraph"/>
+              <w:numPr>
+                <w:ilvl w:val="0"/>
+                <w:numId w:val="1"/>
+              </w:numPr>
+              <w:rPr>
+                <w:rFonts w:ascii="Arial" w:hAnsi="Arial" w:cs="Arial"/>
+                <w:sz w:val="20"/>
+                <w:szCs w:val="20"/>
+              </w:rPr>
+            </w:pPr>
+          </w:p>
+        </w:tc>
+        <w:tc>
+          <w:tcPr>
+            <w:tcW w:w="4134" w:type="dxa"/>
+          </w:tcPr>
+          <w:p>
+            <w:pPr>
+              <w:rPr>
+                <w:rFonts w:ascii="Arial" w:hAnsi="Arial" w:cs="Arial"/>
+                <w:sz w:val="20"/>
+                <w:szCs w:val="20"/>
+              </w:rPr>
+            </w:pPr>
+            <w:r>
+              <w:rPr>
+                <w:rFonts w:ascii="Arial" w:hAnsi="Arial" w:cs="Arial"/>
+                <w:sz w:val="20"/>
+                <w:szCs w:val="20"/>
+              </w:rPr>
+              <w:t>From the career detail page click ‘Edit Description’</w:t>
+            </w:r>
+            <w:r>
+              <w:rPr>
+                <w:rFonts w:ascii="Arial" w:hAnsi="Arial" w:cs="Arial"/>
+                <w:sz w:val="20"/>
+                <w:szCs w:val="20"/>
+              </w:rPr>
+              <w:t xml:space="preserve"> to open the ‘Edit’ modal window. Enter text for the career’s description and click the check mark to save changes.</w:t>
+            </w:r>
+          </w:p>
+        </w:tc>
+        <w:tc>
+          <w:tcPr>
+            <w:tcW w:w="2338" w:type="dxa"/>
+          </w:tcPr>
+          <w:p>
+            <w:pPr>
+              <w:rPr>
+                <w:rFonts w:ascii="Arial" w:hAnsi="Arial" w:cs="Arial"/>
+                <w:sz w:val="20"/>
+                <w:szCs w:val="20"/>
+              </w:rPr>
+            </w:pPr>
+            <w:r>
+              <w:rPr>
+                <w:rFonts w:ascii="Arial" w:hAnsi="Arial" w:cs="Arial"/>
+                <w:sz w:val="20"/>
+                <w:szCs w:val="20"/>
+              </w:rPr>
+              <w:t>Clicking ‘Edit Description’ allows the career’s description to be changed. Saved changes appear on the career detail page.</w:t>
+            </w:r>
+          </w:p>
+        </w:tc>
+        <w:tc>
+          <w:tcPr>
+            <w:tcW w:w="2338" w:type="dxa"/>
+          </w:tcPr>
+          <w:p>
+            <w:pPr>
+              <w:rPr>
+                <w:rFonts w:ascii="Arial" w:hAnsi="Arial" w:cs="Arial"/>
+                <w:sz w:val="20"/>
+                <w:szCs w:val="20"/>
+              </w:rPr>
+            </w:pPr>
+          </w:p>
+        </w:tc>
+      </w:tr>
+      <w:tr>
+        <w:tc>
+          <w:tcPr>
+            <w:tcW w:w="540" w:type="dxa"/>
+          </w:tcPr>
+          <w:p>
+            <w:pPr>
+              <w:pStyle w:val="ListParagraph"/>
+              <w:numPr>
+                <w:ilvl w:val="0"/>
+                <w:numId w:val="1"/>
+              </w:numPr>
+              <w:rPr>
+                <w:rFonts w:ascii="Arial" w:hAnsi="Arial" w:cs="Arial"/>
+                <w:sz w:val="20"/>
+                <w:szCs w:val="20"/>
+              </w:rPr>
+            </w:pPr>
+          </w:p>
+        </w:tc>
+        <w:tc>
+          <w:tcPr>
+            <w:tcW w:w="4134" w:type="dxa"/>
+          </w:tcPr>
+          <w:p>
+            <w:pPr>
+              <w:rPr>
+                <w:rFonts w:ascii="Arial" w:hAnsi="Arial" w:cs="Arial"/>
+                <w:sz w:val="20"/>
+                <w:szCs w:val="20"/>
+              </w:rPr>
+            </w:pPr>
+            <w:r>
+              <w:rPr>
+                <w:rFonts w:ascii="Arial" w:hAnsi="Arial" w:cs="Arial"/>
+                <w:sz w:val="20"/>
+                <w:szCs w:val="20"/>
+              </w:rPr>
+              <w:t>Navigate back to the cluster detail page. Click ‘Edit Careers’ and change the ‘name’ and ‘salary’ of the career added in step 3. Click the check mark to save changes.</w:t>
+            </w:r>
+          </w:p>
+        </w:tc>
+        <w:tc>
+          <w:tcPr>
+            <w:tcW w:w="2338" w:type="dxa"/>
+          </w:tcPr>
+          <w:p>
+            <w:pPr>
+              <w:rPr>
+                <w:rFonts w:ascii="Arial" w:hAnsi="Arial" w:cs="Arial"/>
+                <w:sz w:val="20"/>
+                <w:szCs w:val="20"/>
+              </w:rPr>
+            </w:pPr>
+            <w:r>
+              <w:rPr>
+                <w:rFonts w:ascii="Arial" w:hAnsi="Arial" w:cs="Arial"/>
+                <w:sz w:val="20"/>
+                <w:szCs w:val="20"/>
+              </w:rPr>
+              <w:t>The career ‘name’ and ‘salary’ can be edited from the cluster detail page. Saved changes will be reflected on the cluster detail page and the career detail page.</w:t>
+            </w:r>
+          </w:p>
+        </w:tc>
+        <w:tc>
+          <w:tcPr>
+            <w:tcW w:w="2338" w:type="dxa"/>
+          </w:tcPr>
+          <w:p>
+            <w:pPr>
+              <w:rPr>
+                <w:rFonts w:ascii="Arial" w:hAnsi="Arial" w:cs="Arial"/>
+                <w:sz w:val="20"/>
+                <w:szCs w:val="20"/>
+              </w:rPr>
+            </w:pPr>
+          </w:p>
+        </w:tc>
+      </w:tr>
+      <w:tr>
+        <w:tc>
+          <w:tcPr>
+            <w:tcW w:w="540" w:type="dxa"/>
+          </w:tcPr>
+          <w:p>
+            <w:pPr>
+              <w:pStyle w:val="ListParagraph"/>
+              <w:numPr>
+                <w:ilvl w:val="0"/>
+                <w:numId w:val="1"/>
+              </w:numPr>
+              <w:rPr>
+                <w:rFonts w:ascii="Arial" w:hAnsi="Arial" w:cs="Arial"/>
+                <w:sz w:val="20"/>
+                <w:szCs w:val="20"/>
+              </w:rPr>
+            </w:pPr>
+          </w:p>
+        </w:tc>
+        <w:tc>
+          <w:tcPr>
+            <w:tcW w:w="4134" w:type="dxa"/>
+          </w:tcPr>
+          <w:p>
+            <w:pPr>
+              <w:rPr>
+                <w:rFonts w:ascii="Arial" w:hAnsi="Arial" w:cs="Arial"/>
+                <w:sz w:val="20"/>
+                <w:szCs w:val="20"/>
+              </w:rPr>
+            </w:pPr>
+            <w:r>
+              <w:rPr>
+                <w:rFonts w:ascii="Arial" w:hAnsi="Arial" w:cs="Arial"/>
+                <w:sz w:val="20"/>
+                <w:szCs w:val="20"/>
+              </w:rPr>
+              <w:t xml:space="preserve">Navigate to another career detail page in the system, create a new career if necessary. Ensure that the appropriate </w:t>
+            </w:r>
+            <w:r>
+              <w:rPr>
+                <w:rFonts w:ascii="Arial" w:hAnsi="Arial" w:cs="Arial"/>
+                <w:sz w:val="20"/>
+                <w:szCs w:val="20"/>
+              </w:rPr>
+              <w:lastRenderedPageBreak/>
+              <w:t>information for the career is displayed on the career detail page.</w:t>
+            </w:r>
+          </w:p>
+        </w:tc>
+        <w:tc>
+          <w:tcPr>
+            <w:tcW w:w="2338" w:type="dxa"/>
+          </w:tcPr>
+          <w:p>
+            <w:pPr>
+              <w:rPr>
+                <w:rFonts w:ascii="Arial" w:hAnsi="Arial" w:cs="Arial"/>
+                <w:sz w:val="20"/>
+                <w:szCs w:val="20"/>
+              </w:rPr>
+            </w:pPr>
+            <w:r>
+              <w:rPr>
+                <w:rFonts w:ascii="Arial" w:hAnsi="Arial" w:cs="Arial"/>
+                <w:sz w:val="20"/>
+                <w:szCs w:val="20"/>
+              </w:rPr>
+              <w:lastRenderedPageBreak/>
+              <w:t xml:space="preserve">The appropriate information corresponding to each </w:t>
+            </w:r>
+            <w:r>
+              <w:rPr>
+                <w:rFonts w:ascii="Arial" w:hAnsi="Arial" w:cs="Arial"/>
+                <w:sz w:val="20"/>
+                <w:szCs w:val="20"/>
+              </w:rPr>
+              <w:lastRenderedPageBreak/>
+              <w:t>career is displayed on its career detail page.</w:t>
+            </w:r>
             <w:bookmarkStart w:id="0" w:name="_GoBack"/>
             <w:bookmarkEnd w:id="0"/>
+          </w:p>
+        </w:tc>
+        <w:tc>
+          <w:tcPr>
+            <w:tcW w:w="2338" w:type="dxa"/>
+          </w:tcPr>
+          <w:p>
+            <w:pPr>
+              <w:rPr>
+                <w:rFonts w:ascii="Arial" w:hAnsi="Arial" w:cs="Arial"/>
+                <w:sz w:val="20"/>
+                <w:szCs w:val="20"/>
+              </w:rPr>
+            </w:pPr>
+          </w:p>
+        </w:tc>
+      </w:tr>
+      <w:tr>
+        <w:tc>
+          <w:tcPr>
+            <w:tcW w:w="540" w:type="dxa"/>
+          </w:tcPr>
+          <w:p>
+            <w:pPr>
+              <w:pStyle w:val="ListParagraph"/>
+              <w:numPr>
+                <w:ilvl w:val="0"/>
+                <w:numId w:val="1"/>
+              </w:numPr>
+              <w:rPr>
+                <w:rFonts w:ascii="Arial" w:hAnsi="Arial" w:cs="Arial"/>
+                <w:sz w:val="20"/>
+                <w:szCs w:val="20"/>
+              </w:rPr>
+            </w:pPr>
+          </w:p>
+        </w:tc>
+        <w:tc>
+          <w:tcPr>
+            <w:tcW w:w="4134" w:type="dxa"/>
+          </w:tcPr>
+          <w:p>
+            <w:pPr>
+              <w:rPr>
+                <w:rFonts w:ascii="Arial" w:hAnsi="Arial" w:cs="Arial"/>
+                <w:sz w:val="20"/>
+                <w:szCs w:val="20"/>
+              </w:rPr>
+            </w:pPr>
+            <w:r>
+              <w:rPr>
+                <w:rFonts w:ascii="Arial" w:hAnsi="Arial" w:cs="Arial"/>
+                <w:sz w:val="20"/>
+                <w:szCs w:val="20"/>
+              </w:rPr>
+              <w:t xml:space="preserve">Navigate back to the cluster detail page selected in step 2. </w:t>
+            </w:r>
+            <w:r>
+              <w:rPr>
+                <w:rFonts w:ascii="Arial" w:hAnsi="Arial" w:cs="Arial"/>
+                <w:sz w:val="20"/>
+                <w:szCs w:val="20"/>
+              </w:rPr>
+              <w:t>Click ‘Edit Careers’ and delete the career added in step 3 by clicking the trash can icon next to its record. Confirm deletion of the career when prompted.</w:t>
+            </w:r>
+          </w:p>
+        </w:tc>
+        <w:tc>
+          <w:tcPr>
+            <w:tcW w:w="2338" w:type="dxa"/>
+          </w:tcPr>
+          <w:p>
+            <w:pPr>
+              <w:rPr>
+                <w:rFonts w:ascii="Arial" w:hAnsi="Arial" w:cs="Arial"/>
+                <w:sz w:val="20"/>
+                <w:szCs w:val="20"/>
+              </w:rPr>
+            </w:pPr>
+            <w:r>
+              <w:rPr>
+                <w:rFonts w:ascii="Arial" w:hAnsi="Arial" w:cs="Arial"/>
+                <w:sz w:val="20"/>
+                <w:szCs w:val="20"/>
+              </w:rPr>
+              <w:t>The career can be deleted and will no longer be displayed on the cluster detail page.</w:t>
+            </w:r>
+          </w:p>
+        </w:tc>
+        <w:tc>
+          <w:tcPr>
+            <w:tcW w:w="2338" w:type="dxa"/>
+          </w:tcPr>
+          <w:p>
+            <w:pPr>
+              <w:rPr>
+                <w:rFonts w:ascii="Arial" w:hAnsi="Arial" w:cs="Arial"/>
+                <w:sz w:val="20"/>
+                <w:szCs w:val="20"/>
+              </w:rPr>
+            </w:pPr>
           </w:p>
         </w:tc>
       </w:tr>
@@ -1124,12 +1466,12 @@
             <w:r>
               <w:rPr>
                 <w:rFonts w:ascii="Arial" w:hAnsi="Arial" w:cs="Arial"/>
-                <w:i/>
-                <w:iCs/>
-                <w:sz w:val="20"/>
-                <w:szCs w:val="20"/>
-              </w:rPr>
-              <w:t>&lt;Acceptance Criteria&gt;</w:t>
+                <w:color w:val="000000"/>
+                <w:sz w:val="20"/>
+                <w:szCs w:val="20"/>
+                <w:shd w:val="clear" w:color="auto" w:fill="FFFFFF"/>
+              </w:rPr>
+              <w:t>As an Admin I want to manage (CRUD) careers (name, salary, description) displayed on the site.</w:t>
             </w:r>
           </w:p>
         </w:tc>
@@ -1201,7 +1543,6 @@
                 <w:sz w:val="20"/>
                 <w:szCs w:val="20"/>
               </w:rPr>
-              <w:lastRenderedPageBreak/>
               <w:t>Date</w:t>
             </w:r>
           </w:p>

</xml_diff>